<commit_message>
nmv 25 03 2023
</commit_message>
<xml_diff>
--- a/TS Jatai Ghanam Project/TS 1.6/TS 1.6 Ghanam Malayalam Corrections.docx
+++ b/TS Jatai Ghanam Project/TS 1.6/TS 1.6 Ghanam Malayalam Corrections.docx
@@ -2563,12 +2563,14 @@
                 <w:rFonts w:ascii="BRH Malayalam Extra" w:hAnsi="BRH Malayalam Extra" w:cs="BRH Malayalam Extra"/>
                 <w:sz w:val="32"/>
                 <w:szCs w:val="40"/>
+                <w:lang w:val="it-IT"/>
               </w:rPr>
             </w:pPr>
             <w:r>
               <w:rPr>
                 <w:rFonts w:cs="BRH Malayalam Extra"/>
                 <w:szCs w:val="40"/>
+                <w:lang w:val="it-IT"/>
               </w:rPr>
               <w:t>42</w:t>
             </w:r>
@@ -2577,6 +2579,7 @@
                 <w:rFonts w:ascii="BRH Malayalam Extra" w:hAnsi="BRH Malayalam Extra" w:cs="BRH Malayalam Extra"/>
                 <w:sz w:val="32"/>
                 <w:szCs w:val="40"/>
+                <w:lang w:val="it-IT"/>
               </w:rPr>
               <w:t>)</w:t>
             </w:r>
@@ -2585,6 +2588,7 @@
                 <w:rFonts w:ascii="BRH Malayalam Extra" w:hAnsi="BRH Malayalam Extra" w:cs="BRH Malayalam Extra"/>
                 <w:sz w:val="32"/>
                 <w:szCs w:val="40"/>
+                <w:lang w:val="it-IT"/>
               </w:rPr>
               <w:tab/>
             </w:r>
@@ -2592,6 +2596,7 @@
               <w:rPr>
                 <w:rFonts w:cs="BRH Malayalam Extra"/>
                 <w:szCs w:val="40"/>
+                <w:lang w:val="it-IT"/>
               </w:rPr>
               <w:t>1</w:t>
             </w:r>
@@ -2600,6 +2605,7 @@
                 <w:rFonts w:ascii="BRH Malayalam Extra" w:hAnsi="BRH Malayalam Extra" w:cs="BRH Malayalam Extra"/>
                 <w:sz w:val="32"/>
                 <w:szCs w:val="40"/>
+                <w:lang w:val="it-IT"/>
               </w:rPr>
               <w:t>.</w:t>
             </w:r>
@@ -2607,6 +2613,7 @@
               <w:rPr>
                 <w:rFonts w:cs="BRH Malayalam Extra"/>
                 <w:szCs w:val="40"/>
+                <w:lang w:val="it-IT"/>
               </w:rPr>
               <w:t>6</w:t>
             </w:r>
@@ -2615,6 +2622,7 @@
                 <w:rFonts w:ascii="BRH Malayalam Extra" w:hAnsi="BRH Malayalam Extra" w:cs="BRH Malayalam Extra"/>
                 <w:sz w:val="32"/>
                 <w:szCs w:val="40"/>
+                <w:lang w:val="it-IT"/>
               </w:rPr>
               <w:t>.</w:t>
             </w:r>
@@ -2622,6 +2630,7 @@
               <w:rPr>
                 <w:rFonts w:cs="BRH Malayalam Extra"/>
                 <w:szCs w:val="40"/>
+                <w:lang w:val="it-IT"/>
               </w:rPr>
               <w:t>2</w:t>
             </w:r>
@@ -2630,6 +2639,7 @@
                 <w:rFonts w:ascii="BRH Malayalam Extra" w:hAnsi="BRH Malayalam Extra" w:cs="BRH Malayalam Extra"/>
                 <w:sz w:val="32"/>
                 <w:szCs w:val="40"/>
+                <w:lang w:val="it-IT"/>
               </w:rPr>
               <w:t>.</w:t>
             </w:r>
@@ -2637,6 +2647,7 @@
               <w:rPr>
                 <w:rFonts w:cs="BRH Malayalam Extra"/>
                 <w:szCs w:val="40"/>
+                <w:lang w:val="it-IT"/>
               </w:rPr>
               <w:t>1</w:t>
             </w:r>
@@ -2645,6 +2656,7 @@
                 <w:rFonts w:ascii="BRH Malayalam Extra" w:hAnsi="BRH Malayalam Extra" w:cs="BRH Malayalam Extra"/>
                 <w:sz w:val="32"/>
                 <w:szCs w:val="40"/>
+                <w:lang w:val="it-IT"/>
               </w:rPr>
               <w:t>(</w:t>
             </w:r>
@@ -2652,6 +2664,7 @@
               <w:rPr>
                 <w:rFonts w:cs="BRH Malayalam Extra"/>
                 <w:szCs w:val="40"/>
+                <w:lang w:val="it-IT"/>
               </w:rPr>
               <w:t>33</w:t>
             </w:r>
@@ -2660,32 +2673,25 @@
                 <w:rFonts w:ascii="BRH Malayalam Extra" w:hAnsi="BRH Malayalam Extra" w:cs="BRH Malayalam Extra"/>
                 <w:sz w:val="32"/>
                 <w:szCs w:val="40"/>
-              </w:rPr>
-              <w:t>)</w:t>
-            </w:r>
-            <w:proofErr w:type="gramStart"/>
-            <w:r>
-              <w:rPr>
-                <w:rFonts w:ascii="BRH Malayalam Extra" w:hAnsi="BRH Malayalam Extra" w:cs="BRH Malayalam Extra"/>
-                <w:sz w:val="32"/>
-                <w:szCs w:val="40"/>
-              </w:rPr>
-              <w:t>-  A</w:t>
-            </w:r>
-            <w:proofErr w:type="gramEnd"/>
-            <w:r>
-              <w:rPr>
-                <w:rFonts w:ascii="BRH Malayalam Extra" w:hAnsi="BRH Malayalam Extra" w:cs="BRH Malayalam Extra"/>
-                <w:sz w:val="25"/>
-                <w:szCs w:val="40"/>
-              </w:rPr>
-              <w:t>–</w:t>
-            </w:r>
-            <w:r>
-              <w:rPr>
-                <w:rFonts w:ascii="BRH Malayalam Extra" w:hAnsi="BRH Malayalam Extra" w:cs="BRH Malayalam Extra"/>
-                <w:sz w:val="32"/>
-                <w:szCs w:val="40"/>
+                <w:lang w:val="it-IT"/>
+              </w:rPr>
+              <w:t>)-  A</w:t>
+            </w:r>
+            <w:r>
+              <w:rPr>
+                <w:rFonts w:ascii="BRH Malayalam Extra" w:hAnsi="BRH Malayalam Extra" w:cs="BRH Malayalam Extra"/>
+                <w:sz w:val="25"/>
+                <w:szCs w:val="40"/>
+                <w:lang w:val="it-IT"/>
+              </w:rPr>
+              <w:t>–</w:t>
+            </w:r>
+            <w:r>
+              <w:rPr>
+                <w:rFonts w:ascii="BRH Malayalam Extra" w:hAnsi="BRH Malayalam Extra" w:cs="BRH Malayalam Extra"/>
+                <w:sz w:val="32"/>
+                <w:szCs w:val="40"/>
+                <w:lang w:val="it-IT"/>
               </w:rPr>
               <w:t>¤¤sô | ¥pxX</w:t>
             </w:r>
@@ -2694,14 +2700,16 @@
                 <w:rFonts w:ascii="BRH Malayalam Extra" w:hAnsi="BRH Malayalam Extra" w:cs="BRH Malayalam Extra"/>
                 <w:sz w:val="25"/>
                 <w:szCs w:val="40"/>
-              </w:rPr>
-              <w:t>–</w:t>
-            </w:r>
-            <w:r>
-              <w:rPr>
-                <w:rFonts w:ascii="BRH Malayalam Extra" w:hAnsi="BRH Malayalam Extra" w:cs="BRH Malayalam Extra"/>
-                <w:sz w:val="32"/>
-                <w:szCs w:val="40"/>
+                <w:lang w:val="it-IT"/>
+              </w:rPr>
+              <w:t>–</w:t>
+            </w:r>
+            <w:r>
+              <w:rPr>
+                <w:rFonts w:ascii="BRH Malayalam Extra" w:hAnsi="BRH Malayalam Extra" w:cs="BRH Malayalam Extra"/>
+                <w:sz w:val="32"/>
+                <w:szCs w:val="40"/>
+                <w:lang w:val="it-IT"/>
               </w:rPr>
               <w:t>¥p | Rx</w:t>
             </w:r>
@@ -2710,14 +2718,16 @@
                 <w:rFonts w:ascii="BRH Malayalam Extra" w:hAnsi="BRH Malayalam Extra" w:cs="BRH Malayalam Extra"/>
                 <w:sz w:val="25"/>
                 <w:szCs w:val="40"/>
-              </w:rPr>
-              <w:t>–</w:t>
-            </w:r>
-            <w:r>
-              <w:rPr>
-                <w:rFonts w:ascii="BRH Malayalam Extra" w:hAnsi="BRH Malayalam Extra" w:cs="BRH Malayalam Extra"/>
-                <w:sz w:val="32"/>
-                <w:szCs w:val="40"/>
+                <w:lang w:val="it-IT"/>
+              </w:rPr>
+              <w:t>–</w:t>
+            </w:r>
+            <w:r>
+              <w:rPr>
+                <w:rFonts w:ascii="BRH Malayalam Extra" w:hAnsi="BRH Malayalam Extra" w:cs="BRH Malayalam Extra"/>
+                <w:sz w:val="32"/>
+                <w:szCs w:val="40"/>
+                <w:lang w:val="it-IT"/>
               </w:rPr>
               <w:t>Z</w:t>
             </w:r>
@@ -2726,14 +2736,16 @@
                 <w:rFonts w:ascii="BRH Malayalam Extra" w:hAnsi="BRH Malayalam Extra" w:cs="BRH Malayalam Extra"/>
                 <w:sz w:val="25"/>
                 <w:szCs w:val="40"/>
-              </w:rPr>
-              <w:t>–</w:t>
-            </w:r>
-            <w:r>
-              <w:rPr>
-                <w:rFonts w:ascii="BRH Malayalam Extra" w:hAnsi="BRH Malayalam Extra" w:cs="BRH Malayalam Extra"/>
-                <w:sz w:val="32"/>
-                <w:szCs w:val="40"/>
+                <w:lang w:val="it-IT"/>
+              </w:rPr>
+              <w:t>–</w:t>
+            </w:r>
+            <w:r>
+              <w:rPr>
+                <w:rFonts w:ascii="BRH Malayalam Extra" w:hAnsi="BRH Malayalam Extra" w:cs="BRH Malayalam Extra"/>
+                <w:sz w:val="32"/>
+                <w:szCs w:val="40"/>
+                <w:lang w:val="it-IT"/>
               </w:rPr>
               <w:t>¥p</w:t>
             </w:r>
@@ -2742,6 +2754,7 @@
                 <w:rFonts w:ascii="BRH Malayalam Extra" w:hAnsi="BRH Malayalam Extra" w:cs="BRH Malayalam Extra"/>
                 <w:sz w:val="25"/>
                 <w:szCs w:val="40"/>
+                <w:lang w:val="it-IT"/>
               </w:rPr>
               <w:t>–</w:t>
             </w:r>
@@ -2751,6 +2764,7 @@
                 <w:sz w:val="32"/>
                 <w:szCs w:val="40"/>
                 <w:highlight w:val="yellow"/>
+                <w:lang w:val="it-IT"/>
               </w:rPr>
               <w:t>b</w:t>
             </w:r>
@@ -2759,6 +2773,7 @@
                 <w:rFonts w:ascii="BRH Malayalam Extra" w:hAnsi="BRH Malayalam Extra" w:cs="BRH Malayalam Extra"/>
                 <w:sz w:val="32"/>
                 <w:szCs w:val="40"/>
+                <w:lang w:val="it-IT"/>
               </w:rPr>
               <w:t xml:space="preserve">J || </w:t>
             </w:r>
@@ -2774,6 +2789,7 @@
                 <w:rFonts w:ascii="BRH Malayalam Extra" w:hAnsi="BRH Malayalam Extra" w:cs="BRH Malayalam Extra"/>
                 <w:sz w:val="32"/>
                 <w:szCs w:val="40"/>
+                <w:lang w:val="it-IT"/>
               </w:rPr>
             </w:pPr>
             <w:r>
@@ -2781,6 +2797,7 @@
                 <w:rFonts w:ascii="BRH Malayalam Extra" w:hAnsi="BRH Malayalam Extra" w:cs="BRH Malayalam Extra"/>
                 <w:sz w:val="32"/>
                 <w:szCs w:val="40"/>
+                <w:lang w:val="it-IT"/>
               </w:rPr>
               <w:t>A</w:t>
             </w:r>
@@ -2789,14 +2806,16 @@
                 <w:rFonts w:ascii="BRH Malayalam Extra" w:hAnsi="BRH Malayalam Extra" w:cs="BRH Malayalam Extra"/>
                 <w:sz w:val="25"/>
                 <w:szCs w:val="40"/>
-              </w:rPr>
-              <w:t>–</w:t>
-            </w:r>
-            <w:r>
-              <w:rPr>
-                <w:rFonts w:ascii="BRH Malayalam Extra" w:hAnsi="BRH Malayalam Extra" w:cs="BRH Malayalam Extra"/>
-                <w:sz w:val="32"/>
-                <w:szCs w:val="40"/>
+                <w:lang w:val="it-IT"/>
+              </w:rPr>
+              <w:t>–</w:t>
+            </w:r>
+            <w:r>
+              <w:rPr>
+                <w:rFonts w:ascii="BRH Malayalam Extra" w:hAnsi="BRH Malayalam Extra" w:cs="BRH Malayalam Extra"/>
+                <w:sz w:val="32"/>
+                <w:szCs w:val="40"/>
+                <w:lang w:val="it-IT"/>
               </w:rPr>
               <w:t>¤¤sô ¥pxX</w:t>
             </w:r>
@@ -2805,14 +2824,16 @@
                 <w:rFonts w:ascii="BRH Malayalam Extra" w:hAnsi="BRH Malayalam Extra" w:cs="BRH Malayalam Extra"/>
                 <w:sz w:val="25"/>
                 <w:szCs w:val="40"/>
-              </w:rPr>
-              <w:t>–</w:t>
-            </w:r>
-            <w:r>
-              <w:rPr>
-                <w:rFonts w:ascii="BRH Malayalam Extra" w:hAnsi="BRH Malayalam Extra" w:cs="BRH Malayalam Extra"/>
-                <w:sz w:val="32"/>
-                <w:szCs w:val="40"/>
+                <w:lang w:val="it-IT"/>
+              </w:rPr>
+              <w:t>–</w:t>
+            </w:r>
+            <w:r>
+              <w:rPr>
+                <w:rFonts w:ascii="BRH Malayalam Extra" w:hAnsi="BRH Malayalam Extra" w:cs="BRH Malayalam Extra"/>
+                <w:sz w:val="32"/>
+                <w:szCs w:val="40"/>
+                <w:lang w:val="it-IT"/>
               </w:rPr>
               <w:t>¥p ¥pxX</w:t>
             </w:r>
@@ -2821,14 +2842,16 @@
                 <w:rFonts w:ascii="BRH Malayalam Extra" w:hAnsi="BRH Malayalam Extra" w:cs="BRH Malayalam Extra"/>
                 <w:sz w:val="25"/>
                 <w:szCs w:val="40"/>
-              </w:rPr>
-              <w:t>–</w:t>
-            </w:r>
-            <w:r>
-              <w:rPr>
-                <w:rFonts w:ascii="BRH Malayalam Extra" w:hAnsi="BRH Malayalam Extra" w:cs="BRH Malayalam Extra"/>
-                <w:sz w:val="32"/>
-                <w:szCs w:val="40"/>
+                <w:lang w:val="it-IT"/>
+              </w:rPr>
+              <w:t>–</w:t>
+            </w:r>
+            <w:r>
+              <w:rPr>
+                <w:rFonts w:ascii="BRH Malayalam Extra" w:hAnsi="BRH Malayalam Extra" w:cs="BRH Malayalam Extra"/>
+                <w:sz w:val="32"/>
+                <w:szCs w:val="40"/>
+                <w:lang w:val="it-IT"/>
               </w:rPr>
               <w:t>¥p˜ „sôx A</w:t>
             </w:r>
@@ -2837,14 +2860,16 @@
                 <w:rFonts w:ascii="BRH Malayalam Extra" w:hAnsi="BRH Malayalam Extra" w:cs="BRH Malayalam Extra"/>
                 <w:sz w:val="25"/>
                 <w:szCs w:val="40"/>
-              </w:rPr>
-              <w:t>–</w:t>
-            </w:r>
-            <w:r>
-              <w:rPr>
-                <w:rFonts w:ascii="BRH Malayalam Extra" w:hAnsi="BRH Malayalam Extra" w:cs="BRH Malayalam Extra"/>
-                <w:sz w:val="32"/>
-                <w:szCs w:val="40"/>
+                <w:lang w:val="it-IT"/>
+              </w:rPr>
+              <w:t>–</w:t>
+            </w:r>
+            <w:r>
+              <w:rPr>
+                <w:rFonts w:ascii="BRH Malayalam Extra" w:hAnsi="BRH Malayalam Extra" w:cs="BRH Malayalam Extra"/>
+                <w:sz w:val="32"/>
+                <w:szCs w:val="40"/>
+                <w:lang w:val="it-IT"/>
               </w:rPr>
               <w:t>¤¤sô ¥pxX</w:t>
             </w:r>
@@ -2853,14 +2878,16 @@
                 <w:rFonts w:ascii="BRH Malayalam Extra" w:hAnsi="BRH Malayalam Extra" w:cs="BRH Malayalam Extra"/>
                 <w:sz w:val="25"/>
                 <w:szCs w:val="40"/>
-              </w:rPr>
-              <w:t>–</w:t>
-            </w:r>
-            <w:r>
-              <w:rPr>
-                <w:rFonts w:ascii="BRH Malayalam Extra" w:hAnsi="BRH Malayalam Extra" w:cs="BRH Malayalam Extra"/>
-                <w:sz w:val="32"/>
-                <w:szCs w:val="40"/>
+                <w:lang w:val="it-IT"/>
+              </w:rPr>
+              <w:t>–</w:t>
+            </w:r>
+            <w:r>
+              <w:rPr>
+                <w:rFonts w:ascii="BRH Malayalam Extra" w:hAnsi="BRH Malayalam Extra" w:cs="BRH Malayalam Extra"/>
+                <w:sz w:val="32"/>
+                <w:szCs w:val="40"/>
+                <w:lang w:val="it-IT"/>
               </w:rPr>
               <w:t>¥p Rx—Z</w:t>
             </w:r>
@@ -2870,6 +2897,7 @@
                 <w:sz w:val="32"/>
                 <w:szCs w:val="40"/>
                 <w:highlight w:val="yellow"/>
+                <w:lang w:val="it-IT"/>
               </w:rPr>
               <w:t>¥p</w:t>
             </w:r>
@@ -2878,14 +2906,16 @@
                 <w:rFonts w:ascii="BRH Malayalam Extra" w:hAnsi="BRH Malayalam Extra" w:cs="BRH Malayalam Extra"/>
                 <w:sz w:val="25"/>
                 <w:szCs w:val="40"/>
-              </w:rPr>
-              <w:t>–</w:t>
-            </w:r>
-            <w:r>
-              <w:rPr>
-                <w:rFonts w:ascii="BRH Malayalam Extra" w:hAnsi="BRH Malayalam Extra" w:cs="BRH Malayalam Extra"/>
-                <w:sz w:val="32"/>
-                <w:szCs w:val="40"/>
+                <w:lang w:val="it-IT"/>
+              </w:rPr>
+              <w:t>–</w:t>
+            </w:r>
+            <w:r>
+              <w:rPr>
+                <w:rFonts w:ascii="BRH Malayalam Extra" w:hAnsi="BRH Malayalam Extra" w:cs="BRH Malayalam Extra"/>
+                <w:sz w:val="32"/>
+                <w:szCs w:val="40"/>
+                <w:lang w:val="it-IT"/>
               </w:rPr>
               <w:t>¥bx Rx—Z</w:t>
             </w:r>
@@ -2895,6 +2925,7 @@
                 <w:sz w:val="32"/>
                 <w:szCs w:val="40"/>
                 <w:highlight w:val="yellow"/>
+                <w:lang w:val="it-IT"/>
               </w:rPr>
               <w:t>¥p</w:t>
             </w:r>
@@ -2904,6 +2935,7 @@
                 <w:sz w:val="25"/>
                 <w:szCs w:val="40"/>
                 <w:highlight w:val="yellow"/>
+                <w:lang w:val="it-IT"/>
               </w:rPr>
               <w:t>–</w:t>
             </w:r>
@@ -2913,6 +2945,7 @@
                 <w:sz w:val="32"/>
                 <w:szCs w:val="40"/>
                 <w:highlight w:val="yellow"/>
+                <w:lang w:val="it-IT"/>
               </w:rPr>
               <w:t>¥bx</w:t>
             </w:r>
@@ -2921,6 +2954,7 @@
                 <w:rFonts w:ascii="BRH Malayalam Extra" w:hAnsi="BRH Malayalam Extra" w:cs="BRH Malayalam Extra"/>
                 <w:sz w:val="32"/>
                 <w:szCs w:val="40"/>
+                <w:lang w:val="it-IT"/>
               </w:rPr>
               <w:t xml:space="preserve"> ¥pxX</w:t>
             </w:r>
@@ -2929,14 +2963,16 @@
                 <w:rFonts w:ascii="BRH Malayalam Extra" w:hAnsi="BRH Malayalam Extra" w:cs="BRH Malayalam Extra"/>
                 <w:sz w:val="25"/>
                 <w:szCs w:val="40"/>
-              </w:rPr>
-              <w:t>–</w:t>
-            </w:r>
-            <w:r>
-              <w:rPr>
-                <w:rFonts w:ascii="BRH Malayalam Extra" w:hAnsi="BRH Malayalam Extra" w:cs="BRH Malayalam Extra"/>
-                <w:sz w:val="32"/>
-                <w:szCs w:val="40"/>
+                <w:lang w:val="it-IT"/>
+              </w:rPr>
+              <w:t>–</w:t>
+            </w:r>
+            <w:r>
+              <w:rPr>
+                <w:rFonts w:ascii="BRH Malayalam Extra" w:hAnsi="BRH Malayalam Extra" w:cs="BRH Malayalam Extra"/>
+                <w:sz w:val="32"/>
+                <w:szCs w:val="40"/>
+                <w:lang w:val="it-IT"/>
               </w:rPr>
               <w:t>¥p˜ „sôx A</w:t>
             </w:r>
@@ -2945,14 +2981,16 @@
                 <w:rFonts w:ascii="BRH Malayalam Extra" w:hAnsi="BRH Malayalam Extra" w:cs="BRH Malayalam Extra"/>
                 <w:sz w:val="25"/>
                 <w:szCs w:val="40"/>
-              </w:rPr>
-              <w:t>–</w:t>
-            </w:r>
-            <w:r>
-              <w:rPr>
-                <w:rFonts w:ascii="BRH Malayalam Extra" w:hAnsi="BRH Malayalam Extra" w:cs="BRH Malayalam Extra"/>
-                <w:sz w:val="32"/>
-                <w:szCs w:val="40"/>
+                <w:lang w:val="it-IT"/>
+              </w:rPr>
+              <w:t>–</w:t>
+            </w:r>
+            <w:r>
+              <w:rPr>
+                <w:rFonts w:ascii="BRH Malayalam Extra" w:hAnsi="BRH Malayalam Extra" w:cs="BRH Malayalam Extra"/>
+                <w:sz w:val="32"/>
+                <w:szCs w:val="40"/>
+                <w:lang w:val="it-IT"/>
               </w:rPr>
               <w:t>¤¤sô ¥pxX</w:t>
             </w:r>
@@ -2961,14 +2999,16 @@
                 <w:rFonts w:ascii="BRH Malayalam Extra" w:hAnsi="BRH Malayalam Extra" w:cs="BRH Malayalam Extra"/>
                 <w:sz w:val="25"/>
                 <w:szCs w:val="40"/>
-              </w:rPr>
-              <w:t>–</w:t>
-            </w:r>
-            <w:r>
-              <w:rPr>
-                <w:rFonts w:ascii="BRH Malayalam Extra" w:hAnsi="BRH Malayalam Extra" w:cs="BRH Malayalam Extra"/>
-                <w:sz w:val="32"/>
-                <w:szCs w:val="40"/>
+                <w:lang w:val="it-IT"/>
+              </w:rPr>
+              <w:t>–</w:t>
+            </w:r>
+            <w:r>
+              <w:rPr>
+                <w:rFonts w:ascii="BRH Malayalam Extra" w:hAnsi="BRH Malayalam Extra" w:cs="BRH Malayalam Extra"/>
+                <w:sz w:val="32"/>
+                <w:szCs w:val="40"/>
+                <w:lang w:val="it-IT"/>
               </w:rPr>
               <w:t>¥p Rx—Z</w:t>
             </w:r>
@@ -2978,6 +3018,7 @@
                 <w:sz w:val="32"/>
                 <w:szCs w:val="40"/>
                 <w:highlight w:val="yellow"/>
+                <w:lang w:val="it-IT"/>
               </w:rPr>
               <w:t>¥p</w:t>
             </w:r>
@@ -2986,14 +3027,16 @@
                 <w:rFonts w:ascii="BRH Malayalam Extra" w:hAnsi="BRH Malayalam Extra" w:cs="BRH Malayalam Extra"/>
                 <w:sz w:val="25"/>
                 <w:szCs w:val="40"/>
-              </w:rPr>
-              <w:t>–</w:t>
-            </w:r>
-            <w:r>
-              <w:rPr>
-                <w:rFonts w:ascii="BRH Malayalam Extra" w:hAnsi="BRH Malayalam Extra" w:cs="BRH Malayalam Extra"/>
-                <w:sz w:val="32"/>
-                <w:szCs w:val="40"/>
+                <w:lang w:val="it-IT"/>
+              </w:rPr>
+              <w:t>–</w:t>
+            </w:r>
+            <w:r>
+              <w:rPr>
+                <w:rFonts w:ascii="BRH Malayalam Extra" w:hAnsi="BRH Malayalam Extra" w:cs="BRH Malayalam Extra"/>
+                <w:sz w:val="32"/>
+                <w:szCs w:val="40"/>
+                <w:lang w:val="it-IT"/>
               </w:rPr>
               <w:t xml:space="preserve">bJ | </w:t>
             </w:r>
@@ -13510,6 +13553,7 @@
                 <w:rFonts w:ascii="BRH Malayalam Extra" w:hAnsi="BRH Malayalam Extra" w:cs="BRH Malayalam Extra"/>
                 <w:sz w:val="32"/>
                 <w:szCs w:val="40"/>
+                <w:lang w:val="it-IT"/>
               </w:rPr>
             </w:pPr>
             <w:r>
@@ -13517,6 +13561,7 @@
                 <w:rFonts w:ascii="BRH Malayalam Extra" w:hAnsi="BRH Malayalam Extra" w:cs="BRH Malayalam Extra"/>
                 <w:sz w:val="32"/>
                 <w:szCs w:val="40"/>
+                <w:lang w:val="it-IT"/>
               </w:rPr>
               <w:t>j</w:t>
             </w:r>
@@ -13525,14 +13570,16 @@
                 <w:rFonts w:ascii="BRH Malayalam Extra" w:hAnsi="BRH Malayalam Extra" w:cs="BRH Malayalam Extra"/>
                 <w:sz w:val="25"/>
                 <w:szCs w:val="40"/>
-              </w:rPr>
-              <w:t>–</w:t>
-            </w:r>
-            <w:r>
-              <w:rPr>
-                <w:rFonts w:ascii="BRH Malayalam Extra" w:hAnsi="BRH Malayalam Extra" w:cs="BRH Malayalam Extra"/>
-                <w:sz w:val="32"/>
-                <w:szCs w:val="40"/>
+                <w:lang w:val="it-IT"/>
+              </w:rPr>
+              <w:t>–</w:t>
+            </w:r>
+            <w:r>
+              <w:rPr>
+                <w:rFonts w:ascii="BRH Malayalam Extra" w:hAnsi="BRH Malayalam Extra" w:cs="BRH Malayalam Extra"/>
+                <w:sz w:val="32"/>
+                <w:szCs w:val="40"/>
+                <w:lang w:val="it-IT"/>
               </w:rPr>
               <w:t xml:space="preserve">¹e—ZyJ | </w:t>
             </w:r>
@@ -13548,6 +13595,7 @@
                 <w:rFonts w:ascii="BRH Malayalam Extra" w:hAnsi="BRH Malayalam Extra" w:cs="BRH Malayalam Extra"/>
                 <w:sz w:val="32"/>
                 <w:szCs w:val="40"/>
+                <w:lang w:val="it-IT"/>
               </w:rPr>
             </w:pPr>
           </w:p>
@@ -13562,12 +13610,14 @@
                 <w:rFonts w:ascii="BRH Malayalam Extra" w:hAnsi="BRH Malayalam Extra" w:cs="BRH Malayalam Extra"/>
                 <w:sz w:val="32"/>
                 <w:szCs w:val="40"/>
+                <w:lang w:val="it-IT"/>
               </w:rPr>
             </w:pPr>
             <w:r>
               <w:rPr>
                 <w:rFonts w:cs="BRH Malayalam Extra"/>
                 <w:szCs w:val="40"/>
+                <w:lang w:val="it-IT"/>
               </w:rPr>
               <w:lastRenderedPageBreak/>
               <w:t>19</w:t>
@@ -13577,6 +13627,7 @@
                 <w:rFonts w:ascii="BRH Malayalam Extra" w:hAnsi="BRH Malayalam Extra" w:cs="BRH Malayalam Extra"/>
                 <w:sz w:val="32"/>
                 <w:szCs w:val="40"/>
+                <w:lang w:val="it-IT"/>
               </w:rPr>
               <w:t>)</w:t>
             </w:r>
@@ -13585,6 +13636,7 @@
                 <w:rFonts w:ascii="BRH Malayalam Extra" w:hAnsi="BRH Malayalam Extra" w:cs="BRH Malayalam Extra"/>
                 <w:sz w:val="32"/>
                 <w:szCs w:val="40"/>
+                <w:lang w:val="it-IT"/>
               </w:rPr>
               <w:tab/>
             </w:r>
@@ -13592,6 +13644,7 @@
               <w:rPr>
                 <w:rFonts w:cs="BRH Malayalam Extra"/>
                 <w:szCs w:val="40"/>
+                <w:lang w:val="it-IT"/>
               </w:rPr>
               <w:t>1</w:t>
             </w:r>
@@ -13600,6 +13653,7 @@
                 <w:rFonts w:ascii="BRH Malayalam Extra" w:hAnsi="BRH Malayalam Extra" w:cs="BRH Malayalam Extra"/>
                 <w:sz w:val="32"/>
                 <w:szCs w:val="40"/>
+                <w:lang w:val="it-IT"/>
               </w:rPr>
               <w:t>.</w:t>
             </w:r>
@@ -13607,6 +13661,7 @@
               <w:rPr>
                 <w:rFonts w:cs="BRH Malayalam Extra"/>
                 <w:szCs w:val="40"/>
+                <w:lang w:val="it-IT"/>
               </w:rPr>
               <w:t>6</w:t>
             </w:r>
@@ -13615,6 +13670,7 @@
                 <w:rFonts w:ascii="BRH Malayalam Extra" w:hAnsi="BRH Malayalam Extra" w:cs="BRH Malayalam Extra"/>
                 <w:sz w:val="32"/>
                 <w:szCs w:val="40"/>
+                <w:lang w:val="it-IT"/>
               </w:rPr>
               <w:t>.</w:t>
             </w:r>
@@ -13622,6 +13678,7 @@
               <w:rPr>
                 <w:rFonts w:cs="BRH Malayalam Extra"/>
                 <w:szCs w:val="40"/>
+                <w:lang w:val="it-IT"/>
               </w:rPr>
               <w:t>5</w:t>
             </w:r>
@@ -13630,6 +13687,7 @@
                 <w:rFonts w:ascii="BRH Malayalam Extra" w:hAnsi="BRH Malayalam Extra" w:cs="BRH Malayalam Extra"/>
                 <w:sz w:val="32"/>
                 <w:szCs w:val="40"/>
+                <w:lang w:val="it-IT"/>
               </w:rPr>
               <w:t>.</w:t>
             </w:r>
@@ -13637,6 +13695,7 @@
               <w:rPr>
                 <w:rFonts w:cs="BRH Malayalam Extra"/>
                 <w:szCs w:val="40"/>
+                <w:lang w:val="it-IT"/>
               </w:rPr>
               <w:t>2</w:t>
             </w:r>
@@ -13645,6 +13704,7 @@
                 <w:rFonts w:ascii="BRH Malayalam Extra" w:hAnsi="BRH Malayalam Extra" w:cs="BRH Malayalam Extra"/>
                 <w:sz w:val="32"/>
                 <w:szCs w:val="40"/>
+                <w:lang w:val="it-IT"/>
               </w:rPr>
               <w:t>(</w:t>
             </w:r>
@@ -13652,6 +13712,7 @@
               <w:rPr>
                 <w:rFonts w:cs="BRH Malayalam Extra"/>
                 <w:szCs w:val="40"/>
+                <w:lang w:val="it-IT"/>
               </w:rPr>
               <w:t>19</w:t>
             </w:r>
@@ -13660,17 +13721,9 @@
                 <w:rFonts w:ascii="BRH Malayalam Extra" w:hAnsi="BRH Malayalam Extra" w:cs="BRH Malayalam Extra"/>
                 <w:sz w:val="32"/>
                 <w:szCs w:val="40"/>
-              </w:rPr>
-              <w:t>)</w:t>
-            </w:r>
-            <w:proofErr w:type="gramStart"/>
-            <w:r>
-              <w:rPr>
-                <w:rFonts w:ascii="BRH Malayalam Extra" w:hAnsi="BRH Malayalam Extra" w:cs="BRH Malayalam Extra"/>
-                <w:sz w:val="32"/>
-                <w:szCs w:val="40"/>
-              </w:rPr>
-              <w:t xml:space="preserve">-  </w:t>
+                <w:lang w:val="it-IT"/>
+              </w:rPr>
+              <w:t xml:space="preserve">)-  </w:t>
             </w:r>
             <w:r>
               <w:rPr>
@@ -13678,6 +13731,7 @@
                 <w:sz w:val="32"/>
                 <w:szCs w:val="40"/>
                 <w:highlight w:val="yellow"/>
+                <w:lang w:val="it-IT"/>
               </w:rPr>
               <w:t>sI</w:t>
             </w:r>
@@ -13685,6 +13739,7 @@
               <w:rPr>
                 <w:rFonts w:ascii="BRH Devanagari Extra" w:hAnsi="BRH Devanagari Extra" w:cs="BRH Malayalam Extra"/>
                 <w:szCs w:val="40"/>
+                <w:lang w:val="it-IT"/>
               </w:rPr>
               <w:t>Æ</w:t>
             </w:r>
@@ -13693,23 +13748,25 @@
                 <w:rFonts w:ascii="BRH Malayalam Extra" w:hAnsi="BRH Malayalam Extra" w:cs="BRH Malayalam Extra"/>
                 <w:sz w:val="32"/>
                 <w:szCs w:val="40"/>
+                <w:lang w:val="it-IT"/>
               </w:rPr>
               <w:t>p</w:t>
             </w:r>
-            <w:proofErr w:type="gramEnd"/>
-            <w:r>
-              <w:rPr>
-                <w:rFonts w:ascii="BRH Malayalam Extra" w:hAnsi="BRH Malayalam Extra" w:cs="BRH Malayalam Extra"/>
-                <w:sz w:val="25"/>
-                <w:szCs w:val="40"/>
-              </w:rPr>
-              <w:t>–</w:t>
-            </w:r>
-            <w:r>
-              <w:rPr>
-                <w:rFonts w:ascii="BRH Malayalam Extra" w:hAnsi="BRH Malayalam Extra" w:cs="BRH Malayalam Extra"/>
-                <w:sz w:val="32"/>
-                <w:szCs w:val="40"/>
+            <w:r>
+              <w:rPr>
+                <w:rFonts w:ascii="BRH Malayalam Extra" w:hAnsi="BRH Malayalam Extra" w:cs="BRH Malayalam Extra"/>
+                <w:sz w:val="25"/>
+                <w:szCs w:val="40"/>
+                <w:lang w:val="it-IT"/>
+              </w:rPr>
+              <w:t>–</w:t>
+            </w:r>
+            <w:r>
+              <w:rPr>
+                <w:rFonts w:ascii="BRH Malayalam Extra" w:hAnsi="BRH Malayalam Extra" w:cs="BRH Malayalam Extra"/>
+                <w:sz w:val="32"/>
+                <w:szCs w:val="40"/>
+                <w:lang w:val="it-IT"/>
               </w:rPr>
               <w:t>a§s</w:t>
             </w:r>
@@ -13718,14 +13775,16 @@
                 <w:rFonts w:ascii="BRH Malayalam Extra" w:hAnsi="BRH Malayalam Extra" w:cs="BRH Malayalam Extra"/>
                 <w:sz w:val="25"/>
                 <w:szCs w:val="40"/>
-              </w:rPr>
-              <w:t>–</w:t>
-            </w:r>
-            <w:r>
-              <w:rPr>
-                <w:rFonts w:ascii="BRH Malayalam Extra" w:hAnsi="BRH Malayalam Extra" w:cs="BRH Malayalam Extra"/>
-                <w:sz w:val="32"/>
-                <w:szCs w:val="40"/>
+                <w:lang w:val="it-IT"/>
+              </w:rPr>
+              <w:t>–</w:t>
+            </w:r>
+            <w:r>
+              <w:rPr>
+                <w:rFonts w:ascii="BRH Malayalam Extra" w:hAnsi="BRH Malayalam Extra" w:cs="BRH Malayalam Extra"/>
+                <w:sz w:val="32"/>
+                <w:szCs w:val="40"/>
+                <w:lang w:val="it-IT"/>
               </w:rPr>
               <w:t>kJ | j</w:t>
             </w:r>
@@ -13734,14 +13793,16 @@
                 <w:rFonts w:ascii="BRH Malayalam Extra" w:hAnsi="BRH Malayalam Extra" w:cs="BRH Malayalam Extra"/>
                 <w:sz w:val="25"/>
                 <w:szCs w:val="40"/>
-              </w:rPr>
-              <w:t>–</w:t>
-            </w:r>
-            <w:r>
-              <w:rPr>
-                <w:rFonts w:ascii="BRH Malayalam Extra" w:hAnsi="BRH Malayalam Extra" w:cs="BRH Malayalam Extra"/>
-                <w:sz w:val="32"/>
-                <w:szCs w:val="40"/>
+                <w:lang w:val="it-IT"/>
+              </w:rPr>
+              <w:t>–</w:t>
+            </w:r>
+            <w:r>
+              <w:rPr>
+                <w:rFonts w:ascii="BRH Malayalam Extra" w:hAnsi="BRH Malayalam Extra" w:cs="BRH Malayalam Extra"/>
+                <w:sz w:val="32"/>
+                <w:szCs w:val="40"/>
+                <w:lang w:val="it-IT"/>
               </w:rPr>
               <w:t xml:space="preserve">¹e—ZyJ | </w:t>
             </w:r>
@@ -13757,6 +13818,7 @@
                 <w:rFonts w:ascii="BRH Malayalam Extra" w:hAnsi="BRH Malayalam Extra" w:cs="BRH Malayalam Extra"/>
                 <w:sz w:val="32"/>
                 <w:szCs w:val="40"/>
+                <w:lang w:val="it-IT"/>
               </w:rPr>
             </w:pPr>
             <w:r>
@@ -13764,6 +13826,7 @@
                 <w:rFonts w:ascii="BRH Malayalam Extra" w:hAnsi="BRH Malayalam Extra" w:cs="BRH Malayalam Extra"/>
                 <w:sz w:val="32"/>
                 <w:szCs w:val="40"/>
+                <w:lang w:val="it-IT"/>
               </w:rPr>
               <w:t>ix</w:t>
             </w:r>
@@ -13772,14 +13835,16 @@
                 <w:rFonts w:ascii="BRH Malayalam Extra" w:hAnsi="BRH Malayalam Extra" w:cs="BRH Malayalam Extra"/>
                 <w:sz w:val="25"/>
                 <w:szCs w:val="40"/>
-              </w:rPr>
-              <w:t>–</w:t>
-            </w:r>
-            <w:r>
-              <w:rPr>
-                <w:rFonts w:ascii="BRH Malayalam Extra" w:hAnsi="BRH Malayalam Extra" w:cs="BRH Malayalam Extra"/>
-                <w:sz w:val="32"/>
-                <w:szCs w:val="40"/>
+                <w:lang w:val="it-IT"/>
+              </w:rPr>
+              <w:t>–</w:t>
+            </w:r>
+            <w:r>
+              <w:rPr>
+                <w:rFonts w:ascii="BRH Malayalam Extra" w:hAnsi="BRH Malayalam Extra" w:cs="BRH Malayalam Extra"/>
+                <w:sz w:val="32"/>
+                <w:szCs w:val="40"/>
+                <w:lang w:val="it-IT"/>
               </w:rPr>
               <w:t>ªR</w:t>
             </w:r>
@@ -13788,14 +13853,16 @@
                 <w:rFonts w:ascii="BRH Malayalam Extra" w:hAnsi="BRH Malayalam Extra" w:cs="BRH Malayalam Extra"/>
                 <w:sz w:val="25"/>
                 <w:szCs w:val="40"/>
-              </w:rPr>
-              <w:t>–</w:t>
-            </w:r>
-            <w:r>
-              <w:rPr>
-                <w:rFonts w:ascii="BRH Malayalam Extra" w:hAnsi="BRH Malayalam Extra" w:cs="BRH Malayalam Extra"/>
-                <w:sz w:val="32"/>
-                <w:szCs w:val="40"/>
+                <w:lang w:val="it-IT"/>
+              </w:rPr>
+              <w:t>–</w:t>
+            </w:r>
+            <w:r>
+              <w:rPr>
+                <w:rFonts w:ascii="BRH Malayalam Extra" w:hAnsi="BRH Malayalam Extra" w:cs="BRH Malayalam Extra"/>
+                <w:sz w:val="32"/>
+                <w:szCs w:val="40"/>
+                <w:lang w:val="it-IT"/>
               </w:rPr>
               <w:t>j</w:t>
             </w:r>
@@ -13804,14 +13871,16 @@
                 <w:rFonts w:ascii="BRH Malayalam Extra" w:hAnsi="BRH Malayalam Extra" w:cs="BRH Malayalam Extra"/>
                 <w:sz w:val="25"/>
                 <w:szCs w:val="40"/>
-              </w:rPr>
-              <w:t>–</w:t>
-            </w:r>
-            <w:r>
-              <w:rPr>
-                <w:rFonts w:ascii="BRH Malayalam Extra" w:hAnsi="BRH Malayalam Extra" w:cs="BRH Malayalam Extra"/>
-                <w:sz w:val="32"/>
-                <w:szCs w:val="40"/>
+                <w:lang w:val="it-IT"/>
+              </w:rPr>
+              <w:t>–</w:t>
+            </w:r>
+            <w:r>
+              <w:rPr>
+                <w:rFonts w:ascii="BRH Malayalam Extra" w:hAnsi="BRH Malayalam Extra" w:cs="BRH Malayalam Extra"/>
+                <w:sz w:val="32"/>
+                <w:szCs w:val="40"/>
+                <w:lang w:val="it-IT"/>
               </w:rPr>
               <w:t>Çx</w:t>
             </w:r>
@@ -13820,14 +13889,16 @@
                 <w:rFonts w:ascii="BRH Malayalam Extra" w:hAnsi="BRH Malayalam Extra" w:cs="BRH Malayalam Extra"/>
                 <w:sz w:val="25"/>
                 <w:szCs w:val="40"/>
-              </w:rPr>
-              <w:t>–</w:t>
-            </w:r>
-            <w:r>
-              <w:rPr>
-                <w:rFonts w:ascii="BRH Malayalam Extra" w:hAnsi="BRH Malayalam Extra" w:cs="BRH Malayalam Extra"/>
-                <w:sz w:val="32"/>
-                <w:szCs w:val="40"/>
+                <w:lang w:val="it-IT"/>
+              </w:rPr>
+              <w:t>–</w:t>
+            </w:r>
+            <w:r>
+              <w:rPr>
+                <w:rFonts w:ascii="BRH Malayalam Extra" w:hAnsi="BRH Malayalam Extra" w:cs="BRH Malayalam Extra"/>
+                <w:sz w:val="32"/>
+                <w:szCs w:val="40"/>
+                <w:lang w:val="it-IT"/>
               </w:rPr>
               <w:t>I |</w:t>
             </w:r>

</xml_diff>